<commit_message>
Actualizada memoria y corregidos los role
</commit_message>
<xml_diff>
--- a/Memoria.docx
+++ b/Memoria.docx
@@ -181,6 +181,7 @@
                                       <w:color w:val="595959" w:themeColor="text1" w:themeTint="A6"/>
                                       <w:sz w:val="144"/>
                                       <w:szCs w:val="108"/>
+                                      <w:lang w:val="es-ES_tradnl"/>
                                     </w:rPr>
                                     <w:alias w:val="Título"/>
                                     <w:tag w:val=""/>
@@ -201,6 +202,7 @@
                                           <w:color w:val="595959" w:themeColor="text1" w:themeTint="A6"/>
                                           <w:sz w:val="108"/>
                                           <w:szCs w:val="108"/>
+                                          <w:lang w:val="es-ES_tradnl"/>
                                         </w:rPr>
                                       </w:pPr>
                                       <w:r>
@@ -209,8 +211,19 @@
                                           <w:color w:val="595959" w:themeColor="text1" w:themeTint="A6"/>
                                           <w:sz w:val="144"/>
                                           <w:szCs w:val="108"/>
+                                          <w:lang w:val="es-ES_tradnl"/>
                                         </w:rPr>
-                                        <w:t>Práctica 2. Diseño de un curriculum web accesible</w:t>
+                                        <w:t>Práctica 2. Diseño de un curri</w:t>
+                                      </w:r>
+                                      <w:r>
+                                        <w:rPr>
+                                          <w:rFonts w:asciiTheme="majorHAnsi" w:eastAsiaTheme="majorEastAsia" w:hAnsiTheme="majorHAnsi" w:cstheme="majorBidi"/>
+                                          <w:color w:val="595959" w:themeColor="text1" w:themeTint="A6"/>
+                                          <w:sz w:val="144"/>
+                                          <w:szCs w:val="108"/>
+                                          <w:lang w:val="es-ES_tradnl"/>
+                                        </w:rPr>
+                                        <w:t>culum web accesible</w:t>
                                       </w:r>
                                     </w:p>
                                   </w:sdtContent>
@@ -311,6 +324,7 @@
                                 <w:color w:val="595959" w:themeColor="text1" w:themeTint="A6"/>
                                 <w:sz w:val="144"/>
                                 <w:szCs w:val="108"/>
+                                <w:lang w:val="es-ES_tradnl"/>
                               </w:rPr>
                               <w:alias w:val="Título"/>
                               <w:tag w:val=""/>
@@ -331,59 +345,29 @@
                                     <w:color w:val="595959" w:themeColor="text1" w:themeTint="A6"/>
                                     <w:sz w:val="108"/>
                                     <w:szCs w:val="108"/>
+                                    <w:lang w:val="es-ES_tradnl"/>
                                   </w:rPr>
                                 </w:pPr>
-                                <w:proofErr w:type="spellStart"/>
                                 <w:r>
                                   <w:rPr>
                                     <w:rFonts w:asciiTheme="majorHAnsi" w:eastAsiaTheme="majorEastAsia" w:hAnsiTheme="majorHAnsi" w:cstheme="majorBidi"/>
                                     <w:color w:val="595959" w:themeColor="text1" w:themeTint="A6"/>
                                     <w:sz w:val="144"/>
                                     <w:szCs w:val="108"/>
+                                    <w:lang w:val="es-ES_tradnl"/>
                                   </w:rPr>
-                                  <w:t>Práctica</w:t>
+                                  <w:t>Práctica 2. Diseño de un curri</w:t>
                                 </w:r>
-                                <w:proofErr w:type="spellEnd"/>
                                 <w:r>
                                   <w:rPr>
                                     <w:rFonts w:asciiTheme="majorHAnsi" w:eastAsiaTheme="majorEastAsia" w:hAnsiTheme="majorHAnsi" w:cstheme="majorBidi"/>
                                     <w:color w:val="595959" w:themeColor="text1" w:themeTint="A6"/>
                                     <w:sz w:val="144"/>
                                     <w:szCs w:val="108"/>
+                                    <w:lang w:val="es-ES_tradnl"/>
                                   </w:rPr>
-                                  <w:t xml:space="preserve"> 2. </w:t>
+                                  <w:t>culum web accesible</w:t>
                                 </w:r>
-                                <w:proofErr w:type="spellStart"/>
-                                <w:r>
-                                  <w:rPr>
-                                    <w:rFonts w:asciiTheme="majorHAnsi" w:eastAsiaTheme="majorEastAsia" w:hAnsiTheme="majorHAnsi" w:cstheme="majorBidi"/>
-                                    <w:color w:val="595959" w:themeColor="text1" w:themeTint="A6"/>
-                                    <w:sz w:val="144"/>
-                                    <w:szCs w:val="108"/>
-                                  </w:rPr>
-                                  <w:t>Diseño</w:t>
-                                </w:r>
-                                <w:proofErr w:type="spellEnd"/>
-                                <w:r>
-                                  <w:rPr>
-                                    <w:rFonts w:asciiTheme="majorHAnsi" w:eastAsiaTheme="majorEastAsia" w:hAnsiTheme="majorHAnsi" w:cstheme="majorBidi"/>
-                                    <w:color w:val="595959" w:themeColor="text1" w:themeTint="A6"/>
-                                    <w:sz w:val="144"/>
-                                    <w:szCs w:val="108"/>
-                                  </w:rPr>
-                                  <w:t xml:space="preserve"> de un curriculum web </w:t>
-                                </w:r>
-                                <w:proofErr w:type="spellStart"/>
-                                <w:r>
-                                  <w:rPr>
-                                    <w:rFonts w:asciiTheme="majorHAnsi" w:eastAsiaTheme="majorEastAsia" w:hAnsiTheme="majorHAnsi" w:cstheme="majorBidi"/>
-                                    <w:color w:val="595959" w:themeColor="text1" w:themeTint="A6"/>
-                                    <w:sz w:val="144"/>
-                                    <w:szCs w:val="108"/>
-                                  </w:rPr>
-                                  <w:t>accesible</w:t>
-                                </w:r>
-                                <w:proofErr w:type="spellEnd"/>
                               </w:p>
                             </w:sdtContent>
                           </w:sdt>
@@ -819,8 +803,6 @@
             <w:t>Índice</w:t>
           </w:r>
         </w:p>
-        <w:bookmarkStart w:id="0" w:name="_GoBack"/>
-        <w:bookmarkEnd w:id="0"/>
         <w:p>
           <w:pPr>
             <w:pStyle w:val="TDC1"/>
@@ -856,7 +838,7 @@
             </w:rPr>
             <w:fldChar w:fldCharType="separate"/>
           </w:r>
-          <w:hyperlink w:anchor="_Toc512165642" w:history="1">
+          <w:hyperlink w:anchor="_Toc512180247" w:history="1">
             <w:r>
               <w:rPr>
                 <w:rStyle w:val="Hipervnculo"/>
@@ -903,7 +885,7 @@
                 <w:noProof/>
                 <w:webHidden/>
               </w:rPr>
-              <w:instrText xml:space="preserve"> PAGEREF _Toc512165642 \h </w:instrText>
+              <w:instrText xml:space="preserve"> PAGEREF _Toc512180247 \h </w:instrText>
             </w:r>
             <w:r>
               <w:rPr>
@@ -952,7 +934,7 @@
               <w:lang w:val="es-ES" w:eastAsia="es-ES_tradnl"/>
             </w:rPr>
           </w:pPr>
-          <w:hyperlink w:anchor="_Toc512165643" w:history="1">
+          <w:hyperlink w:anchor="_Toc512180248" w:history="1">
             <w:r>
               <w:rPr>
                 <w:rStyle w:val="Hipervnculo"/>
@@ -999,7 +981,7 @@
                 <w:noProof/>
                 <w:webHidden/>
               </w:rPr>
-              <w:instrText xml:space="preserve"> PAGEREF _Toc512165643 \h </w:instrText>
+              <w:instrText xml:space="preserve"> PAGEREF _Toc512180248 \h </w:instrText>
             </w:r>
             <w:r>
               <w:rPr>
@@ -1048,7 +1030,7 @@
               <w:lang w:val="es-ES" w:eastAsia="es-ES_tradnl"/>
             </w:rPr>
           </w:pPr>
-          <w:hyperlink w:anchor="_Toc512165644" w:history="1">
+          <w:hyperlink w:anchor="_Toc512180249" w:history="1">
             <w:r>
               <w:rPr>
                 <w:rStyle w:val="Hipervnculo"/>
@@ -1095,7 +1077,7 @@
                 <w:noProof/>
                 <w:webHidden/>
               </w:rPr>
-              <w:instrText xml:space="preserve"> PAGEREF _Toc512165644 \h </w:instrText>
+              <w:instrText xml:space="preserve"> PAGEREF _Toc512180249 \h </w:instrText>
             </w:r>
             <w:r>
               <w:rPr>
@@ -1142,7 +1124,7 @@
               <w:lang w:val="es-ES" w:eastAsia="es-ES_tradnl"/>
             </w:rPr>
           </w:pPr>
-          <w:hyperlink w:anchor="_Toc512165645" w:history="1">
+          <w:hyperlink w:anchor="_Toc512180250" w:history="1">
             <w:r>
               <w:rPr>
                 <w:rStyle w:val="Hipervnculo"/>
@@ -1187,7 +1169,7 @@
                 <w:noProof/>
                 <w:webHidden/>
               </w:rPr>
-              <w:instrText xml:space="preserve"> PAGEREF _Toc512165645 \h </w:instrText>
+              <w:instrText xml:space="preserve"> PAGEREF _Toc512180250 \h </w:instrText>
             </w:r>
             <w:r>
               <w:rPr>
@@ -1234,7 +1216,7 @@
               <w:lang w:val="es-ES" w:eastAsia="es-ES_tradnl"/>
             </w:rPr>
           </w:pPr>
-          <w:hyperlink w:anchor="_Toc512165646" w:history="1">
+          <w:hyperlink w:anchor="_Toc512180251" w:history="1">
             <w:r>
               <w:rPr>
                 <w:rStyle w:val="Hipervnculo"/>
@@ -1279,7 +1261,7 @@
                 <w:noProof/>
                 <w:webHidden/>
               </w:rPr>
-              <w:instrText xml:space="preserve"> PAGEREF _Toc512165646 \h </w:instrText>
+              <w:instrText xml:space="preserve"> PAGEREF _Toc512180251 \h </w:instrText>
             </w:r>
             <w:r>
               <w:rPr>
@@ -1326,7 +1308,7 @@
               <w:lang w:val="es-ES" w:eastAsia="es-ES_tradnl"/>
             </w:rPr>
           </w:pPr>
-          <w:hyperlink w:anchor="_Toc512165647" w:history="1">
+          <w:hyperlink w:anchor="_Toc512180252" w:history="1">
             <w:r>
               <w:rPr>
                 <w:rStyle w:val="Hipervnculo"/>
@@ -1371,7 +1353,7 @@
                 <w:noProof/>
                 <w:webHidden/>
               </w:rPr>
-              <w:instrText xml:space="preserve"> PAGEREF _Toc512165647 \h </w:instrText>
+              <w:instrText xml:space="preserve"> PAGEREF _Toc512180252 \h </w:instrText>
             </w:r>
             <w:r>
               <w:rPr>
@@ -1418,7 +1400,7 @@
               <w:lang w:val="es-ES" w:eastAsia="es-ES_tradnl"/>
             </w:rPr>
           </w:pPr>
-          <w:hyperlink w:anchor="_Toc512165648" w:history="1">
+          <w:hyperlink w:anchor="_Toc512180253" w:history="1">
             <w:r>
               <w:rPr>
                 <w:rStyle w:val="Hipervnculo"/>
@@ -1463,7 +1445,7 @@
                 <w:noProof/>
                 <w:webHidden/>
               </w:rPr>
-              <w:instrText xml:space="preserve"> PAGEREF _Toc512165648 \h </w:instrText>
+              <w:instrText xml:space="preserve"> PAGEREF _Toc512180253 \h </w:instrText>
             </w:r>
             <w:r>
               <w:rPr>
@@ -1483,7 +1465,7 @@
                 <w:noProof/>
                 <w:webHidden/>
               </w:rPr>
-              <w:t>4</w:t>
+              <w:t>7</w:t>
             </w:r>
             <w:r>
               <w:rPr>
@@ -1510,7 +1492,7 @@
               <w:lang w:val="es-ES" w:eastAsia="es-ES_tradnl"/>
             </w:rPr>
           </w:pPr>
-          <w:hyperlink w:anchor="_Toc512165649" w:history="1">
+          <w:hyperlink w:anchor="_Toc512180254" w:history="1">
             <w:r>
               <w:rPr>
                 <w:rStyle w:val="Hipervnculo"/>
@@ -1555,7 +1537,7 @@
                 <w:noProof/>
                 <w:webHidden/>
               </w:rPr>
-              <w:instrText xml:space="preserve"> PAGEREF _Toc512165649 \h </w:instrText>
+              <w:instrText xml:space="preserve"> PAGEREF _Toc512180254 \h </w:instrText>
             </w:r>
             <w:r>
               <w:rPr>
@@ -1575,7 +1557,7 @@
                 <w:noProof/>
                 <w:webHidden/>
               </w:rPr>
-              <w:t>4</w:t>
+              <w:t>7</w:t>
             </w:r>
             <w:r>
               <w:rPr>
@@ -1602,6 +1584,8 @@
       <w:r>
         <w:br w:type="page"/>
       </w:r>
+      <w:bookmarkStart w:id="0" w:name="_GoBack"/>
+      <w:bookmarkEnd w:id="0"/>
     </w:p>
     <w:p>
       <w:pPr>
@@ -1612,7 +1596,7 @@
         </w:numPr>
       </w:pPr>
       <w:bookmarkStart w:id="1" w:name="_Toc511922831"/>
-      <w:bookmarkStart w:id="2" w:name="_Toc512165642"/>
+      <w:bookmarkStart w:id="2" w:name="_Toc512180247"/>
       <w:r>
         <w:lastRenderedPageBreak/>
         <w:t>INTRODUCCIÓN</w:t>
@@ -1621,10 +1605,20 @@
       <w:bookmarkEnd w:id="2"/>
     </w:p>
     <w:p>
-      <w:r>
-        <w:t>asfafafaf</w:t>
-      </w:r>
-    </w:p>
+      <w:pPr>
+        <w:spacing w:line="276" w:lineRule="auto"/>
+      </w:pPr>
+    </w:p>
+    <w:p>
+      <w:pPr>
+        <w:spacing w:line="360" w:lineRule="auto"/>
+        <w:jc w:val="both"/>
+      </w:pPr>
+      <w:r>
+        <w:t>Esta memoria tiene como finalidad explicar el proceso que se ha seguido para realizar la práctica 2 de la asignatura Multimedia, donde se tratará el diseño y validación de un sitio web para que sea accesible.</w:t>
+      </w:r>
+    </w:p>
+    <w:p/>
     <w:p>
       <w:r>
         <w:br w:type="page"/>
@@ -1639,7 +1633,7 @@
         </w:numPr>
       </w:pPr>
       <w:bookmarkStart w:id="3" w:name="_Toc511922832"/>
-      <w:bookmarkStart w:id="4" w:name="_Toc512165643"/>
+      <w:bookmarkStart w:id="4" w:name="_Toc512180248"/>
       <w:r>
         <w:lastRenderedPageBreak/>
         <w:t>DECISIONES DE DISEÑO</w:t>
@@ -1647,10 +1641,66 @@
       <w:bookmarkEnd w:id="3"/>
       <w:bookmarkEnd w:id="4"/>
     </w:p>
-    <w:p>
-      <w:r>
-        <w:t>Sfafdsfs</w:t>
-      </w:r>
+    <w:p/>
+    <w:p>
+      <w:pPr>
+        <w:spacing w:line="360" w:lineRule="auto"/>
+        <w:jc w:val="both"/>
+      </w:pPr>
+      <w:r>
+        <w:t>En esta practica se ha optado por seguir un diseño lo más parecido al ejemplo del profesor ya que nos parecía un buen esquema para presentar un currículo.</w:t>
+      </w:r>
+    </w:p>
+    <w:p>
+      <w:pPr>
+        <w:spacing w:line="360" w:lineRule="auto"/>
+        <w:jc w:val="both"/>
+        <w:rPr>
+          <w:lang w:val="es-ES"/>
+        </w:rPr>
+      </w:pPr>
+      <w:r>
+        <w:t xml:space="preserve">Para la estructura de este en cuanto al código HTML5, se ha decidido usar el </w:t>
+      </w:r>
+      <w:r>
+        <w:rPr>
+          <w:lang w:val="es-ES"/>
+        </w:rPr>
+        <w:t>framework web o conjunto de herramientas de código abierto para diseño de sitios y aplicaciones web</w:t>
+      </w:r>
+      <w:r>
+        <w:rPr>
+          <w:lang w:val="es-ES"/>
+        </w:rPr>
+        <w:t xml:space="preserve"> Bootstrap, ya que nos ha proporcionado una mayor flexibilidad y rapidez en el diseño y estructuración de la pagina web. En conjunto con este se ha usado una hoja de estilos mediante CSS3 para dar un mejor aspecto al sitio web y</w:t>
+      </w:r>
+      <w:r>
+        <w:rPr>
+          <w:lang w:val="es-ES"/>
+        </w:rPr>
+        <w:t xml:space="preserve"> poder aprovecharlo en algunos temas relacionados con la accesibilidad como ocultar la descripción de algunos apartados para que sea posible su lectura por parte de los lectores de pantallas usados por personas invidentes.</w:t>
+      </w:r>
+    </w:p>
+    <w:p>
+      <w:pPr>
+        <w:spacing w:line="360" w:lineRule="auto"/>
+        <w:jc w:val="both"/>
+        <w:rPr>
+          <w:lang w:val="es-ES"/>
+        </w:rPr>
+      </w:pPr>
+      <w:r>
+        <w:rPr>
+          <w:lang w:val="es-ES"/>
+        </w:rPr>
+        <w:t>Para la realización de los videos se ha usado la aplicación de creación de subtítulos proporcionada por YouTube.</w:t>
+      </w:r>
+    </w:p>
+    <w:p>
+      <w:pPr>
+        <w:spacing w:line="360" w:lineRule="auto"/>
+        <w:jc w:val="both"/>
+      </w:pPr>
     </w:p>
     <w:p>
       <w:r>
@@ -1666,7 +1716,7 @@
         </w:numPr>
       </w:pPr>
       <w:bookmarkStart w:id="5" w:name="_Toc511922833"/>
-      <w:bookmarkStart w:id="6" w:name="_Toc512165644"/>
+      <w:bookmarkStart w:id="6" w:name="_Toc512180249"/>
       <w:r>
         <w:lastRenderedPageBreak/>
         <w:t>RESULTADO DE VALIDACIÓN</w:t>
@@ -1683,7 +1733,7 @@
         </w:numPr>
       </w:pPr>
       <w:bookmarkStart w:id="7" w:name="_Toc511922834"/>
-      <w:bookmarkStart w:id="8" w:name="_Toc512165645"/>
+      <w:bookmarkStart w:id="8" w:name="_Toc512180250"/>
       <w:r>
         <w:t>RESULTADOS OBTENIDOS</w:t>
       </w:r>
@@ -1691,9 +1741,162 @@
       <w:bookmarkEnd w:id="8"/>
     </w:p>
     <w:p>
-      <w:r>
-        <w:t>Asdafaf</w:t>
-      </w:r>
+      <w:pPr>
+        <w:spacing w:line="360" w:lineRule="auto"/>
+        <w:jc w:val="both"/>
+        <w:rPr>
+          <w:lang w:val="es-ES"/>
+        </w:rPr>
+      </w:pPr>
+    </w:p>
+    <w:p>
+      <w:pPr>
+        <w:spacing w:line="360" w:lineRule="auto"/>
+        <w:jc w:val="both"/>
+        <w:rPr>
+          <w:lang w:val="es-ES"/>
+        </w:rPr>
+      </w:pPr>
+      <w:r>
+        <w:rPr>
+          <w:lang w:val="es-ES"/>
+        </w:rPr>
+        <w:t xml:space="preserve">Para cumplir con el criterio 1.4.3 de Contraste se ha usado la herramienta </w:t>
+      </w:r>
+      <w:r>
+        <w:rPr>
+          <w:i/>
+          <w:lang w:val="es-ES"/>
+        </w:rPr>
+        <w:t>WCAG 2.0 - Contrast checker</w:t>
+      </w:r>
+      <w:r>
+        <w:rPr>
+          <w:lang w:val="es-ES"/>
+        </w:rPr>
+        <w:t xml:space="preserve"> obteniéndose una relación de contraste de al menos 4.5:1 como se puede comprobar a continuación, tanto para los elementos visibles como oscultos: </w:t>
+      </w:r>
+    </w:p>
+    <w:p>
+      <w:pPr>
+        <w:spacing w:line="360" w:lineRule="auto"/>
+        <w:jc w:val="center"/>
+        <w:rPr>
+          <w:lang w:val="es-ES"/>
+        </w:rPr>
+      </w:pPr>
+      <w:r>
+        <w:rPr>
+          <w:noProof/>
+          <w:lang w:val="es-ES"/>
+        </w:rPr>
+        <w:drawing>
+          <wp:inline distT="0" distB="0" distL="0" distR="0">
+            <wp:extent cx="2429435" cy="1436837"/>
+            <wp:effectExtent l="0" t="0" r="0" b="0"/>
+            <wp:docPr id="7" name="Imagen 7"/>
+            <wp:cNvGraphicFramePr>
+              <a:graphicFrameLocks xmlns:a="http://schemas.openxmlformats.org/drawingml/2006/main" noChangeAspect="1"/>
+            </wp:cNvGraphicFramePr>
+            <a:graphic xmlns:a="http://schemas.openxmlformats.org/drawingml/2006/main">
+              <a:graphicData uri="http://schemas.openxmlformats.org/drawingml/2006/picture">
+                <pic:pic xmlns:pic="http://schemas.openxmlformats.org/drawingml/2006/picture">
+                  <pic:nvPicPr>
+                    <pic:cNvPr id="7" name="Captura de pantalla 2018-04-22 a las 16.03.12.png"/>
+                    <pic:cNvPicPr/>
+                  </pic:nvPicPr>
+                  <pic:blipFill>
+                    <a:blip r:embed="rId8">
+                      <a:extLst>
+                        <a:ext uri="{28A0092B-C50C-407E-A947-70E740481C1C}">
+                          <a14:useLocalDpi xmlns:a14="http://schemas.microsoft.com/office/drawing/2010/main" val="0"/>
+                        </a:ext>
+                      </a:extLst>
+                    </a:blip>
+                    <a:stretch>
+                      <a:fillRect/>
+                    </a:stretch>
+                  </pic:blipFill>
+                  <pic:spPr>
+                    <a:xfrm>
+                      <a:off x="0" y="0"/>
+                      <a:ext cx="2435020" cy="1440140"/>
+                    </a:xfrm>
+                    <a:prstGeom prst="rect">
+                      <a:avLst/>
+                    </a:prstGeom>
+                  </pic:spPr>
+                </pic:pic>
+              </a:graphicData>
+            </a:graphic>
+          </wp:inline>
+        </w:drawing>
+      </w:r>
+      <w:r>
+        <w:rPr>
+          <w:noProof/>
+          <w:lang w:val="es-ES"/>
+        </w:rPr>
+        <w:drawing>
+          <wp:inline distT="0" distB="0" distL="0" distR="0">
+            <wp:extent cx="2888003" cy="1427592"/>
+            <wp:effectExtent l="0" t="0" r="0" b="0"/>
+            <wp:docPr id="8" name="Imagen 8"/>
+            <wp:cNvGraphicFramePr>
+              <a:graphicFrameLocks xmlns:a="http://schemas.openxmlformats.org/drawingml/2006/main" noChangeAspect="1"/>
+            </wp:cNvGraphicFramePr>
+            <a:graphic xmlns:a="http://schemas.openxmlformats.org/drawingml/2006/main">
+              <a:graphicData uri="http://schemas.openxmlformats.org/drawingml/2006/picture">
+                <pic:pic xmlns:pic="http://schemas.openxmlformats.org/drawingml/2006/picture">
+                  <pic:nvPicPr>
+                    <pic:cNvPr id="8" name="Captura de pantalla 2018-04-22 a las 16.03.19.png"/>
+                    <pic:cNvPicPr/>
+                  </pic:nvPicPr>
+                  <pic:blipFill>
+                    <a:blip r:embed="rId9">
+                      <a:extLst>
+                        <a:ext uri="{28A0092B-C50C-407E-A947-70E740481C1C}">
+                          <a14:useLocalDpi xmlns:a14="http://schemas.microsoft.com/office/drawing/2010/main" val="0"/>
+                        </a:ext>
+                      </a:extLst>
+                    </a:blip>
+                    <a:stretch>
+                      <a:fillRect/>
+                    </a:stretch>
+                  </pic:blipFill>
+                  <pic:spPr>
+                    <a:xfrm>
+                      <a:off x="0" y="0"/>
+                      <a:ext cx="2911326" cy="1439121"/>
+                    </a:xfrm>
+                    <a:prstGeom prst="rect">
+                      <a:avLst/>
+                    </a:prstGeom>
+                  </pic:spPr>
+                </pic:pic>
+              </a:graphicData>
+            </a:graphic>
+          </wp:inline>
+        </w:drawing>
+      </w:r>
+    </w:p>
+    <w:p>
+      <w:pPr>
+        <w:spacing w:line="360" w:lineRule="auto"/>
+        <w:jc w:val="center"/>
+        <w:rPr>
+          <w:lang w:val="es-ES"/>
+        </w:rPr>
+      </w:pPr>
+    </w:p>
+    <w:p>
+      <w:pPr>
+        <w:spacing w:line="360" w:lineRule="auto"/>
+        <w:jc w:val="both"/>
+        <w:rPr>
+          <w:lang w:val="es-ES"/>
+        </w:rPr>
+      </w:pPr>
     </w:p>
     <w:p>
       <w:pPr>
@@ -1704,7 +1907,7 @@
         </w:numPr>
       </w:pPr>
       <w:bookmarkStart w:id="9" w:name="_Toc511922835"/>
-      <w:bookmarkStart w:id="10" w:name="_Toc512165646"/>
+      <w:bookmarkStart w:id="10" w:name="_Toc512180251"/>
       <w:r>
         <w:t>ANÁLISIS PERSONAL</w:t>
       </w:r>
@@ -1712,7 +1915,26 @@
       <w:bookmarkEnd w:id="10"/>
     </w:p>
     <w:p>
-      <w:r>
+      <w:pPr>
+        <w:spacing w:line="360" w:lineRule="auto"/>
+        <w:jc w:val="both"/>
+        <w:rPr>
+          <w:lang w:val="es-ES"/>
+        </w:rPr>
+      </w:pPr>
+    </w:p>
+    <w:p>
+      <w:pPr>
+        <w:spacing w:line="360" w:lineRule="auto"/>
+        <w:jc w:val="both"/>
+        <w:rPr>
+          <w:lang w:val="es-ES"/>
+        </w:rPr>
+      </w:pPr>
+      <w:r>
+        <w:rPr>
+          <w:lang w:val="es-ES"/>
+        </w:rPr>
         <w:t>ASFAF</w:t>
       </w:r>
     </w:p>
@@ -1725,7 +1947,7 @@
         </w:numPr>
       </w:pPr>
       <w:bookmarkStart w:id="11" w:name="_Toc511922836"/>
-      <w:bookmarkStart w:id="12" w:name="_Toc512165647"/>
+      <w:bookmarkStart w:id="12" w:name="_Toc512180252"/>
       <w:r>
         <w:t>TABLA COMPARATIVA</w:t>
       </w:r>
@@ -1733,9 +1955,521 @@
       <w:bookmarkEnd w:id="12"/>
     </w:p>
     <w:p>
-      <w:r>
-        <w:t>SFAFASF</w:t>
-      </w:r>
+      <w:pPr>
+        <w:spacing w:line="360" w:lineRule="auto"/>
+        <w:jc w:val="both"/>
+        <w:rPr>
+          <w:lang w:val="es-ES"/>
+        </w:rPr>
+      </w:pPr>
+    </w:p>
+    <w:p>
+      <w:pPr>
+        <w:spacing w:line="360" w:lineRule="auto"/>
+        <w:jc w:val="both"/>
+        <w:rPr>
+          <w:lang w:val="es-ES"/>
+        </w:rPr>
+      </w:pPr>
+      <w:r>
+        <w:rPr>
+          <w:lang w:val="es-ES"/>
+        </w:rPr>
+        <w:t>Para la realización de esta practica se ha comprobado el diseño final en los distintos navegadores principales, obteniéndose el resultado final que podemos ver a continuación:</w:t>
+      </w:r>
+    </w:p>
+    <w:p>
+      <w:pPr>
+        <w:spacing w:line="360" w:lineRule="auto"/>
+        <w:jc w:val="both"/>
+        <w:rPr>
+          <w:lang w:val="es-ES"/>
+        </w:rPr>
+      </w:pPr>
+      <w:r>
+        <w:rPr>
+          <w:noProof/>
+          <w:lang w:val="es-ES"/>
+        </w:rPr>
+        <w:drawing>
+          <wp:inline distT="0" distB="0" distL="0" distR="0">
+            <wp:extent cx="5396230" cy="2580640"/>
+            <wp:effectExtent l="0" t="0" r="1270" b="0"/>
+            <wp:docPr id="2" name="Imagen 2"/>
+            <wp:cNvGraphicFramePr>
+              <a:graphicFrameLocks xmlns:a="http://schemas.openxmlformats.org/drawingml/2006/main" noChangeAspect="1"/>
+            </wp:cNvGraphicFramePr>
+            <a:graphic xmlns:a="http://schemas.openxmlformats.org/drawingml/2006/main">
+              <a:graphicData uri="http://schemas.openxmlformats.org/drawingml/2006/picture">
+                <pic:pic xmlns:pic="http://schemas.openxmlformats.org/drawingml/2006/picture">
+                  <pic:nvPicPr>
+                    <pic:cNvPr id="2" name="Captura de pantalla 2018-04-22 a las 16.31.00.png"/>
+                    <pic:cNvPicPr/>
+                  </pic:nvPicPr>
+                  <pic:blipFill>
+                    <a:blip r:embed="rId10">
+                      <a:extLst>
+                        <a:ext uri="{28A0092B-C50C-407E-A947-70E740481C1C}">
+                          <a14:useLocalDpi xmlns:a14="http://schemas.microsoft.com/office/drawing/2010/main" val="0"/>
+                        </a:ext>
+                      </a:extLst>
+                    </a:blip>
+                    <a:stretch>
+                      <a:fillRect/>
+                    </a:stretch>
+                  </pic:blipFill>
+                  <pic:spPr>
+                    <a:xfrm>
+                      <a:off x="0" y="0"/>
+                      <a:ext cx="5396230" cy="2580640"/>
+                    </a:xfrm>
+                    <a:prstGeom prst="rect">
+                      <a:avLst/>
+                    </a:prstGeom>
+                  </pic:spPr>
+                </pic:pic>
+              </a:graphicData>
+            </a:graphic>
+          </wp:inline>
+        </w:drawing>
+      </w:r>
+    </w:p>
+    <w:p>
+      <w:pPr>
+        <w:spacing w:line="360" w:lineRule="auto"/>
+        <w:jc w:val="center"/>
+        <w:rPr>
+          <w:lang w:val="es-ES"/>
+        </w:rPr>
+      </w:pPr>
+      <w:r>
+        <w:rPr>
+          <w:i/>
+          <w:lang w:val="es-ES"/>
+        </w:rPr>
+        <w:lastRenderedPageBreak/>
+        <w:t>Google Chrome</w:t>
+      </w:r>
+      <w:r>
+        <w:rPr>
+          <w:noProof/>
+          <w:lang w:val="es-ES"/>
+        </w:rPr>
+        <w:drawing>
+          <wp:inline distT="0" distB="0" distL="0" distR="0">
+            <wp:extent cx="5396230" cy="2762885"/>
+            <wp:effectExtent l="0" t="0" r="1270" b="5715"/>
+            <wp:docPr id="3" name="Imagen 3"/>
+            <wp:cNvGraphicFramePr>
+              <a:graphicFrameLocks xmlns:a="http://schemas.openxmlformats.org/drawingml/2006/main" noChangeAspect="1"/>
+            </wp:cNvGraphicFramePr>
+            <a:graphic xmlns:a="http://schemas.openxmlformats.org/drawingml/2006/main">
+              <a:graphicData uri="http://schemas.openxmlformats.org/drawingml/2006/picture">
+                <pic:pic xmlns:pic="http://schemas.openxmlformats.org/drawingml/2006/picture">
+                  <pic:nvPicPr>
+                    <pic:cNvPr id="3" name="Captura de pantalla 2018-04-22 a las 16.31.18.png"/>
+                    <pic:cNvPicPr/>
+                  </pic:nvPicPr>
+                  <pic:blipFill>
+                    <a:blip r:embed="rId11">
+                      <a:extLst>
+                        <a:ext uri="{28A0092B-C50C-407E-A947-70E740481C1C}">
+                          <a14:useLocalDpi xmlns:a14="http://schemas.microsoft.com/office/drawing/2010/main" val="0"/>
+                        </a:ext>
+                      </a:extLst>
+                    </a:blip>
+                    <a:stretch>
+                      <a:fillRect/>
+                    </a:stretch>
+                  </pic:blipFill>
+                  <pic:spPr>
+                    <a:xfrm>
+                      <a:off x="0" y="0"/>
+                      <a:ext cx="5396230" cy="2762885"/>
+                    </a:xfrm>
+                    <a:prstGeom prst="rect">
+                      <a:avLst/>
+                    </a:prstGeom>
+                  </pic:spPr>
+                </pic:pic>
+              </a:graphicData>
+            </a:graphic>
+          </wp:inline>
+        </w:drawing>
+      </w:r>
+    </w:p>
+    <w:p>
+      <w:pPr>
+        <w:spacing w:line="360" w:lineRule="auto"/>
+        <w:jc w:val="center"/>
+        <w:rPr>
+          <w:lang w:val="es-ES"/>
+        </w:rPr>
+      </w:pPr>
+      <w:r>
+        <w:rPr>
+          <w:i/>
+          <w:lang w:val="es-ES"/>
+        </w:rPr>
+        <w:t>Mozilla Firefox</w:t>
+      </w:r>
+      <w:r>
+        <w:rPr>
+          <w:noProof/>
+          <w:lang w:val="es-ES"/>
+        </w:rPr>
+        <w:drawing>
+          <wp:inline distT="0" distB="0" distL="0" distR="0">
+            <wp:extent cx="5396230" cy="2672080"/>
+            <wp:effectExtent l="0" t="0" r="1270" b="0"/>
+            <wp:docPr id="4" name="Imagen 4"/>
+            <wp:cNvGraphicFramePr>
+              <a:graphicFrameLocks xmlns:a="http://schemas.openxmlformats.org/drawingml/2006/main" noChangeAspect="1"/>
+            </wp:cNvGraphicFramePr>
+            <a:graphic xmlns:a="http://schemas.openxmlformats.org/drawingml/2006/main">
+              <a:graphicData uri="http://schemas.openxmlformats.org/drawingml/2006/picture">
+                <pic:pic xmlns:pic="http://schemas.openxmlformats.org/drawingml/2006/picture">
+                  <pic:nvPicPr>
+                    <pic:cNvPr id="4" name="Captura de pantalla 2018-04-22 a las 16.31.52.png"/>
+                    <pic:cNvPicPr/>
+                  </pic:nvPicPr>
+                  <pic:blipFill>
+                    <a:blip r:embed="rId12">
+                      <a:extLst>
+                        <a:ext uri="{28A0092B-C50C-407E-A947-70E740481C1C}">
+                          <a14:useLocalDpi xmlns:a14="http://schemas.microsoft.com/office/drawing/2010/main" val="0"/>
+                        </a:ext>
+                      </a:extLst>
+                    </a:blip>
+                    <a:stretch>
+                      <a:fillRect/>
+                    </a:stretch>
+                  </pic:blipFill>
+                  <pic:spPr>
+                    <a:xfrm>
+                      <a:off x="0" y="0"/>
+                      <a:ext cx="5396230" cy="2672080"/>
+                    </a:xfrm>
+                    <a:prstGeom prst="rect">
+                      <a:avLst/>
+                    </a:prstGeom>
+                  </pic:spPr>
+                </pic:pic>
+              </a:graphicData>
+            </a:graphic>
+          </wp:inline>
+        </w:drawing>
+      </w:r>
+    </w:p>
+    <w:p>
+      <w:pPr>
+        <w:spacing w:line="360" w:lineRule="auto"/>
+        <w:jc w:val="center"/>
+        <w:rPr>
+          <w:i/>
+          <w:lang w:val="es-ES"/>
+        </w:rPr>
+      </w:pPr>
+      <w:r>
+        <w:rPr>
+          <w:i/>
+          <w:lang w:val="es-ES"/>
+        </w:rPr>
+        <w:t>Safari</w:t>
+      </w:r>
+    </w:p>
+    <w:p>
+      <w:pPr>
+        <w:spacing w:line="360" w:lineRule="auto"/>
+        <w:jc w:val="center"/>
+        <w:rPr>
+          <w:lang w:val="es-ES"/>
+        </w:rPr>
+      </w:pPr>
+    </w:p>
+    <w:p>
+      <w:pPr>
+        <w:spacing w:line="360" w:lineRule="auto"/>
+        <w:jc w:val="both"/>
+        <w:rPr>
+          <w:lang w:val="es-ES"/>
+        </w:rPr>
+      </w:pPr>
+      <w:r>
+        <w:rPr>
+          <w:lang w:val="es-ES"/>
+        </w:rPr>
+        <w:t>También se ha comprobado el sitio web sin hoja de estilo</w:t>
+      </w:r>
+      <w:r>
+        <w:rPr>
+          <w:lang w:val="es-ES"/>
+        </w:rPr>
+        <w:t xml:space="preserve"> como se puede ver a continuación</w:t>
+      </w:r>
+      <w:r>
+        <w:rPr>
+          <w:lang w:val="es-ES"/>
+        </w:rPr>
+        <w:t xml:space="preserve">, no tiene ningún aspecto de </w:t>
+      </w:r>
+      <w:r>
+        <w:rPr>
+          <w:lang w:val="es-ES"/>
+        </w:rPr>
+        <w:t>diseño,</w:t>
+      </w:r>
+      <w:r>
+        <w:rPr>
+          <w:lang w:val="es-ES"/>
+        </w:rPr>
+        <w:t xml:space="preserve"> pero la pagina es completamente accesible</w:t>
+      </w:r>
+      <w:r>
+        <w:rPr>
+          <w:lang w:val="es-ES"/>
+        </w:rPr>
+        <w:t>:</w:t>
+      </w:r>
+    </w:p>
+    <w:p>
+      <w:pPr>
+        <w:spacing w:line="360" w:lineRule="auto"/>
+        <w:jc w:val="center"/>
+        <w:rPr>
+          <w:lang w:val="es-ES"/>
+        </w:rPr>
+      </w:pPr>
+      <w:r>
+        <w:rPr>
+          <w:noProof/>
+          <w:lang w:val="es-ES"/>
+        </w:rPr>
+        <w:lastRenderedPageBreak/>
+        <w:drawing>
+          <wp:inline distT="0" distB="0" distL="0" distR="0">
+            <wp:extent cx="2312894" cy="2312894"/>
+            <wp:effectExtent l="0" t="0" r="0" b="0"/>
+            <wp:docPr id="9" name="Imagen 9"/>
+            <wp:cNvGraphicFramePr>
+              <a:graphicFrameLocks xmlns:a="http://schemas.openxmlformats.org/drawingml/2006/main" noChangeAspect="1"/>
+            </wp:cNvGraphicFramePr>
+            <a:graphic xmlns:a="http://schemas.openxmlformats.org/drawingml/2006/main">
+              <a:graphicData uri="http://schemas.openxmlformats.org/drawingml/2006/picture">
+                <pic:pic xmlns:pic="http://schemas.openxmlformats.org/drawingml/2006/picture">
+                  <pic:nvPicPr>
+                    <pic:cNvPr id="9" name="Captura de pantalla 2018-04-22 a las 17.07.05.png"/>
+                    <pic:cNvPicPr/>
+                  </pic:nvPicPr>
+                  <pic:blipFill>
+                    <a:blip r:embed="rId13" cstate="print">
+                      <a:extLst>
+                        <a:ext uri="{28A0092B-C50C-407E-A947-70E740481C1C}">
+                          <a14:useLocalDpi xmlns:a14="http://schemas.microsoft.com/office/drawing/2010/main" val="0"/>
+                        </a:ext>
+                      </a:extLst>
+                    </a:blip>
+                    <a:stretch>
+                      <a:fillRect/>
+                    </a:stretch>
+                  </pic:blipFill>
+                  <pic:spPr>
+                    <a:xfrm>
+                      <a:off x="0" y="0"/>
+                      <a:ext cx="2317840" cy="2317840"/>
+                    </a:xfrm>
+                    <a:prstGeom prst="rect">
+                      <a:avLst/>
+                    </a:prstGeom>
+                  </pic:spPr>
+                </pic:pic>
+              </a:graphicData>
+            </a:graphic>
+          </wp:inline>
+        </w:drawing>
+      </w:r>
+    </w:p>
+    <w:p>
+      <w:pPr>
+        <w:spacing w:line="360" w:lineRule="auto"/>
+        <w:jc w:val="both"/>
+        <w:rPr>
+          <w:lang w:val="es-ES"/>
+        </w:rPr>
+      </w:pPr>
+      <w:r>
+        <w:rPr>
+          <w:lang w:val="es-ES"/>
+        </w:rPr>
+        <w:t>Por ultimo</w:t>
+      </w:r>
+      <w:r>
+        <w:rPr>
+          <w:lang w:val="es-ES"/>
+        </w:rPr>
+        <w:t xml:space="preserve"> se ha comprobado el diseño en modo Smartphone y como se puede observar en la siguiente imagen se trata de un diseño adaptativo, tanto en orientación vertical como en modo paisaje:</w:t>
+      </w:r>
+    </w:p>
+    <w:p>
+      <w:pPr>
+        <w:spacing w:line="360" w:lineRule="auto"/>
+        <w:jc w:val="both"/>
+        <w:rPr>
+          <w:lang w:val="es-ES"/>
+        </w:rPr>
+      </w:pPr>
+    </w:p>
+    <w:p>
+      <w:pPr>
+        <w:spacing w:line="360" w:lineRule="auto"/>
+        <w:jc w:val="center"/>
+        <w:rPr>
+          <w:lang w:val="es-ES"/>
+        </w:rPr>
+      </w:pPr>
+      <w:r>
+        <w:rPr>
+          <w:noProof/>
+          <w:lang w:val="es-ES"/>
+        </w:rPr>
+        <w:drawing>
+          <wp:inline distT="0" distB="0" distL="0" distR="0">
+            <wp:extent cx="2333644" cy="3530852"/>
+            <wp:effectExtent l="0" t="0" r="3175" b="0"/>
+            <wp:docPr id="5" name="Imagen 5"/>
+            <wp:cNvGraphicFramePr>
+              <a:graphicFrameLocks xmlns:a="http://schemas.openxmlformats.org/drawingml/2006/main" noChangeAspect="1"/>
+            </wp:cNvGraphicFramePr>
+            <a:graphic xmlns:a="http://schemas.openxmlformats.org/drawingml/2006/main">
+              <a:graphicData uri="http://schemas.openxmlformats.org/drawingml/2006/picture">
+                <pic:pic xmlns:pic="http://schemas.openxmlformats.org/drawingml/2006/picture">
+                  <pic:nvPicPr>
+                    <pic:cNvPr id="5" name="Captura de pantalla 2018-04-22 a las 16.37.09.png"/>
+                    <pic:cNvPicPr/>
+                  </pic:nvPicPr>
+                  <pic:blipFill>
+                    <a:blip r:embed="rId14">
+                      <a:extLst>
+                        <a:ext uri="{28A0092B-C50C-407E-A947-70E740481C1C}">
+                          <a14:useLocalDpi xmlns:a14="http://schemas.microsoft.com/office/drawing/2010/main" val="0"/>
+                        </a:ext>
+                      </a:extLst>
+                    </a:blip>
+                    <a:stretch>
+                      <a:fillRect/>
+                    </a:stretch>
+                  </pic:blipFill>
+                  <pic:spPr>
+                    <a:xfrm>
+                      <a:off x="0" y="0"/>
+                      <a:ext cx="2338589" cy="3538334"/>
+                    </a:xfrm>
+                    <a:prstGeom prst="rect">
+                      <a:avLst/>
+                    </a:prstGeom>
+                  </pic:spPr>
+                </pic:pic>
+              </a:graphicData>
+            </a:graphic>
+          </wp:inline>
+        </w:drawing>
+      </w:r>
+    </w:p>
+    <w:p>
+      <w:pPr>
+        <w:spacing w:line="360" w:lineRule="auto"/>
+        <w:jc w:val="center"/>
+        <w:rPr>
+          <w:lang w:val="es-ES"/>
+        </w:rPr>
+      </w:pPr>
+      <w:r>
+        <w:rPr>
+          <w:noProof/>
+          <w:lang w:val="es-ES"/>
+        </w:rPr>
+        <w:lastRenderedPageBreak/>
+        <w:drawing>
+          <wp:inline distT="0" distB="0" distL="0" distR="0">
+            <wp:extent cx="3956365" cy="2339460"/>
+            <wp:effectExtent l="0" t="0" r="6350" b="0"/>
+            <wp:docPr id="6" name="Imagen 6"/>
+            <wp:cNvGraphicFramePr>
+              <a:graphicFrameLocks xmlns:a="http://schemas.openxmlformats.org/drawingml/2006/main" noChangeAspect="1"/>
+            </wp:cNvGraphicFramePr>
+            <a:graphic xmlns:a="http://schemas.openxmlformats.org/drawingml/2006/main">
+              <a:graphicData uri="http://schemas.openxmlformats.org/drawingml/2006/picture">
+                <pic:pic xmlns:pic="http://schemas.openxmlformats.org/drawingml/2006/picture">
+                  <pic:nvPicPr>
+                    <pic:cNvPr id="6" name="Captura de pantalla 2018-04-22 a las 16.37.28.png"/>
+                    <pic:cNvPicPr/>
+                  </pic:nvPicPr>
+                  <pic:blipFill>
+                    <a:blip r:embed="rId15">
+                      <a:extLst>
+                        <a:ext uri="{28A0092B-C50C-407E-A947-70E740481C1C}">
+                          <a14:useLocalDpi xmlns:a14="http://schemas.microsoft.com/office/drawing/2010/main" val="0"/>
+                        </a:ext>
+                      </a:extLst>
+                    </a:blip>
+                    <a:stretch>
+                      <a:fillRect/>
+                    </a:stretch>
+                  </pic:blipFill>
+                  <pic:spPr>
+                    <a:xfrm>
+                      <a:off x="0" y="0"/>
+                      <a:ext cx="3960189" cy="2341721"/>
+                    </a:xfrm>
+                    <a:prstGeom prst="rect">
+                      <a:avLst/>
+                    </a:prstGeom>
+                  </pic:spPr>
+                </pic:pic>
+              </a:graphicData>
+            </a:graphic>
+          </wp:inline>
+        </w:drawing>
+      </w:r>
+    </w:p>
+    <w:p>
+      <w:pPr>
+        <w:spacing w:line="360" w:lineRule="auto"/>
+        <w:jc w:val="center"/>
+        <w:rPr>
+          <w:lang w:val="es-ES"/>
+        </w:rPr>
+      </w:pPr>
+    </w:p>
+    <w:p>
+      <w:pPr>
+        <w:spacing w:line="360" w:lineRule="auto"/>
+        <w:jc w:val="both"/>
+        <w:rPr>
+          <w:lang w:val="es-ES"/>
+        </w:rPr>
+      </w:pPr>
+      <w:r>
+        <w:rPr>
+          <w:lang w:val="es-ES"/>
+        </w:rPr>
+        <w:t>La aplicación se ha comparado con las diferentes herramientas ofrecidas</w:t>
+      </w:r>
+      <w:r>
+        <w:rPr>
+          <w:lang w:val="es-ES"/>
+        </w:rPr>
+        <w:t xml:space="preserve"> que podemos ver a continuación:</w:t>
+      </w:r>
+    </w:p>
+    <w:p>
+      <w:pPr>
+        <w:spacing w:line="360" w:lineRule="auto"/>
+        <w:jc w:val="both"/>
+        <w:rPr>
+          <w:lang w:val="es-ES"/>
+        </w:rPr>
+      </w:pPr>
     </w:p>
     <w:p>
       <w:pPr>
@@ -1746,7 +2480,7 @@
         </w:numPr>
       </w:pPr>
       <w:bookmarkStart w:id="13" w:name="_Toc511922837"/>
-      <w:bookmarkStart w:id="14" w:name="_Toc512165648"/>
+      <w:bookmarkStart w:id="14" w:name="_Toc512180253"/>
       <w:r>
         <w:t>DESCRIPCION DE LAS PRINCIPALES DIFICULTADES</w:t>
       </w:r>
@@ -1754,8 +2488,39 @@
       <w:bookmarkEnd w:id="14"/>
     </w:p>
     <w:p>
-      <w:r>
-        <w:t>ASFAFAF</w:t>
+      <w:pPr>
+        <w:spacing w:line="360" w:lineRule="auto"/>
+        <w:jc w:val="both"/>
+        <w:rPr>
+          <w:lang w:val="es-ES"/>
+        </w:rPr>
+      </w:pPr>
+    </w:p>
+    <w:p>
+      <w:pPr>
+        <w:spacing w:line="360" w:lineRule="auto"/>
+        <w:jc w:val="both"/>
+        <w:rPr>
+          <w:lang w:val="es-ES"/>
+        </w:rPr>
+      </w:pPr>
+      <w:r>
+        <w:rPr>
+          <w:lang w:val="es-ES"/>
+        </w:rPr>
+        <w:t xml:space="preserve">La mayor dificultad encontrada es pensar en el modo que una persona que necesitan una web accesible va a enfrentarse con ella y tener en cuenta todos los posibles aspectos, para ello se ha seguido la guía </w:t>
+      </w:r>
+      <w:r>
+        <w:rPr>
+          <w:lang w:val="es-ES"/>
+        </w:rPr>
+        <w:t>proporcionada</w:t>
+      </w:r>
+      <w:r>
+        <w:rPr>
+          <w:lang w:val="es-ES"/>
+        </w:rPr>
+        <w:t xml:space="preserve"> por el W3C para seguir los pasos necesarios para alcanzar los niveles deseados de accesibilidad</w:t>
       </w:r>
     </w:p>
     <w:p>
@@ -1767,7 +2532,7 @@
         </w:numPr>
       </w:pPr>
       <w:bookmarkStart w:id="15" w:name="_Toc511922838"/>
-      <w:bookmarkStart w:id="16" w:name="_Toc512165649"/>
+      <w:bookmarkStart w:id="16" w:name="_Toc512180254"/>
       <w:r>
         <w:t>CONCLUSIONES</w:t>
       </w:r>
@@ -1775,15 +2540,46 @@
       <w:bookmarkEnd w:id="16"/>
     </w:p>
     <w:p>
-      <w:r>
-        <w:t>ASFLKASFSDF</w:t>
+      <w:pPr>
+        <w:spacing w:line="360" w:lineRule="auto"/>
+        <w:jc w:val="both"/>
+        <w:rPr>
+          <w:lang w:val="es-ES"/>
+        </w:rPr>
+      </w:pPr>
+    </w:p>
+    <w:p>
+      <w:pPr>
+        <w:spacing w:line="360" w:lineRule="auto"/>
+        <w:jc w:val="both"/>
+        <w:rPr>
+          <w:lang w:val="es-ES"/>
+        </w:rPr>
+      </w:pPr>
+      <w:r>
+        <w:rPr>
+          <w:lang w:val="es-ES"/>
+        </w:rPr>
+        <w:t xml:space="preserve">En nuestra </w:t>
+      </w:r>
+      <w:r>
+        <w:rPr>
+          <w:lang w:val="es-ES"/>
+        </w:rPr>
+        <w:t>opinión</w:t>
+      </w:r>
+      <w:r>
+        <w:rPr>
+          <w:lang w:val="es-ES"/>
+        </w:rPr>
+        <w:t xml:space="preserve"> ha sido una buena practica para tratar de manera básica los problemas a la hora de realizar un sitio web accesible, y que puntos hay que tener en cuenta a la hora de planificar y desarrollar uno.</w:t>
       </w:r>
     </w:p>
     <w:p/>
     <w:sectPr>
-      <w:footerReference w:type="even" r:id="rId8"/>
-      <w:footerReference w:type="default" r:id="rId9"/>
-      <w:footerReference w:type="first" r:id="rId10"/>
+      <w:footerReference w:type="even" r:id="rId16"/>
+      <w:footerReference w:type="default" r:id="rId17"/>
+      <w:footerReference w:type="first" r:id="rId18"/>
       <w:pgSz w:w="11900" w:h="16840"/>
       <w:pgMar w:top="1417" w:right="1701" w:bottom="1417" w:left="1701" w:header="708" w:footer="708" w:gutter="0"/>
       <w:pgNumType w:start="0"/>
@@ -3037,7 +3833,7 @@
 </file>
 
 <file path=customXml/itemProps1.xml><?xml version="1.0" encoding="utf-8"?>
-<ds:datastoreItem xmlns:ds="http://schemas.openxmlformats.org/officeDocument/2006/customXml" ds:itemID="{36C6BF9F-039E-D448-923C-2B80E58392FA}">
+<ds:datastoreItem xmlns:ds="http://schemas.openxmlformats.org/officeDocument/2006/customXml" ds:itemID="{384A81B7-CA66-B140-89BB-4ADF1FD268FF}">
   <ds:schemaRefs>
     <ds:schemaRef ds:uri="http://schemas.openxmlformats.org/officeDocument/2006/bibliography"/>
   </ds:schemaRefs>

</xml_diff>

<commit_message>
Agregados cambios para VoiceOver.
</commit_message>
<xml_diff>
--- a/Memoria.docx
+++ b/Memoria.docx
@@ -1584,8 +1584,6 @@
       <w:r>
         <w:br w:type="page"/>
       </w:r>
-      <w:bookmarkStart w:id="0" w:name="_GoBack"/>
-      <w:bookmarkEnd w:id="0"/>
     </w:p>
     <w:p>
       <w:pPr>
@@ -1595,14 +1593,14 @@
           <w:numId w:val="1"/>
         </w:numPr>
       </w:pPr>
-      <w:bookmarkStart w:id="1" w:name="_Toc511922831"/>
-      <w:bookmarkStart w:id="2" w:name="_Toc512180247"/>
+      <w:bookmarkStart w:id="0" w:name="_Toc511922831"/>
+      <w:bookmarkStart w:id="1" w:name="_Toc512180247"/>
       <w:r>
         <w:lastRenderedPageBreak/>
         <w:t>INTRODUCCIÓN</w:t>
       </w:r>
+      <w:bookmarkEnd w:id="0"/>
       <w:bookmarkEnd w:id="1"/>
-      <w:bookmarkEnd w:id="2"/>
     </w:p>
     <w:p>
       <w:pPr>
@@ -1632,14 +1630,14 @@
           <w:numId w:val="1"/>
         </w:numPr>
       </w:pPr>
-      <w:bookmarkStart w:id="3" w:name="_Toc511922832"/>
-      <w:bookmarkStart w:id="4" w:name="_Toc512180248"/>
+      <w:bookmarkStart w:id="2" w:name="_Toc511922832"/>
+      <w:bookmarkStart w:id="3" w:name="_Toc512180248"/>
       <w:r>
         <w:lastRenderedPageBreak/>
         <w:t>DECISIONES DE DISEÑO</w:t>
       </w:r>
+      <w:bookmarkEnd w:id="2"/>
       <w:bookmarkEnd w:id="3"/>
-      <w:bookmarkEnd w:id="4"/>
     </w:p>
     <w:p/>
     <w:p>
@@ -1715,14 +1713,14 @@
           <w:numId w:val="1"/>
         </w:numPr>
       </w:pPr>
-      <w:bookmarkStart w:id="5" w:name="_Toc511922833"/>
-      <w:bookmarkStart w:id="6" w:name="_Toc512180249"/>
+      <w:bookmarkStart w:id="4" w:name="_Toc511922833"/>
+      <w:bookmarkStart w:id="5" w:name="_Toc512180249"/>
       <w:r>
         <w:lastRenderedPageBreak/>
         <w:t>RESULTADO DE VALIDACIÓN</w:t>
       </w:r>
+      <w:bookmarkEnd w:id="4"/>
       <w:bookmarkEnd w:id="5"/>
-      <w:bookmarkEnd w:id="6"/>
     </w:p>
     <w:p>
       <w:pPr>
@@ -1732,13 +1730,13 @@
           <w:numId w:val="1"/>
         </w:numPr>
       </w:pPr>
-      <w:bookmarkStart w:id="7" w:name="_Toc511922834"/>
-      <w:bookmarkStart w:id="8" w:name="_Toc512180250"/>
+      <w:bookmarkStart w:id="6" w:name="_Toc511922834"/>
+      <w:bookmarkStart w:id="7" w:name="_Toc512180250"/>
       <w:r>
         <w:t>RESULTADOS OBTENIDOS</w:t>
       </w:r>
+      <w:bookmarkEnd w:id="6"/>
       <w:bookmarkEnd w:id="7"/>
-      <w:bookmarkEnd w:id="8"/>
     </w:p>
     <w:p>
       <w:pPr>
@@ -1774,7 +1772,19 @@
         <w:rPr>
           <w:lang w:val="es-ES"/>
         </w:rPr>
-        <w:t xml:space="preserve"> obteniéndose una relación de contraste de al menos 4.5:1 como se puede comprobar a continuación, tanto para los elementos visibles como oscultos: </w:t>
+        <w:t xml:space="preserve"> obteniéndose una relación de contraste de al menos 4.5:1 como se puede comprobar a continuación, tanto para los elementos visibles como </w:t>
+      </w:r>
+      <w:r>
+        <w:rPr>
+          <w:lang w:val="es-ES"/>
+        </w:rPr>
+        <w:t>ocultos</w:t>
+      </w:r>
+      <w:r>
+        <w:rPr>
+          <w:lang w:val="es-ES"/>
+        </w:rPr>
+        <w:t xml:space="preserve">: </w:t>
       </w:r>
     </w:p>
     <w:p>
@@ -1892,6 +1902,31 @@
     <w:p>
       <w:pPr>
         <w:spacing w:line="360" w:lineRule="auto"/>
+        <w:rPr>
+          <w:lang w:val="es-ES"/>
+        </w:rPr>
+      </w:pPr>
+      <w:r>
+        <w:rPr>
+          <w:lang w:val="es-ES"/>
+        </w:rPr>
+        <w:t>También se ha usado el lector de pantalla VoiceOver de Apple para comprobar que se podía leer la web.</w:t>
+      </w:r>
+      <w:bookmarkStart w:id="8" w:name="_GoBack"/>
+      <w:bookmarkEnd w:id="8"/>
+    </w:p>
+    <w:p>
+      <w:pPr>
+        <w:spacing w:line="360" w:lineRule="auto"/>
+        <w:jc w:val="center"/>
+        <w:rPr>
+          <w:lang w:val="es-ES"/>
+        </w:rPr>
+      </w:pPr>
+    </w:p>
+    <w:p>
+      <w:pPr>
+        <w:spacing w:line="360" w:lineRule="auto"/>
         <w:jc w:val="both"/>
         <w:rPr>
           <w:lang w:val="es-ES"/>
@@ -1991,6 +2026,7 @@
           <w:noProof/>
           <w:lang w:val="es-ES"/>
         </w:rPr>
+        <w:lastRenderedPageBreak/>
         <w:drawing>
           <wp:inline distT="0" distB="0" distL="0" distR="0">
             <wp:extent cx="5396230" cy="2580640"/>
@@ -2047,7 +2083,6 @@
           <w:i/>
           <w:lang w:val="es-ES"/>
         </w:rPr>
-        <w:lastRenderedPageBreak/>
         <w:t>Google Chrome</w:t>
       </w:r>
       <w:r>
@@ -2175,6 +2210,7 @@
           <w:i/>
           <w:lang w:val="es-ES"/>
         </w:rPr>
+        <w:lastRenderedPageBreak/>
         <w:t>Safari</w:t>
       </w:r>
     </w:p>
@@ -2245,7 +2281,6 @@
           <w:noProof/>
           <w:lang w:val="es-ES"/>
         </w:rPr>
-        <w:lastRenderedPageBreak/>
         <w:drawing>
           <wp:inline distT="0" distB="0" distL="0" distR="0">
             <wp:extent cx="2312894" cy="2312894"/>
@@ -3833,7 +3868,7 @@
 </file>
 
 <file path=customXml/itemProps1.xml><?xml version="1.0" encoding="utf-8"?>
-<ds:datastoreItem xmlns:ds="http://schemas.openxmlformats.org/officeDocument/2006/customXml" ds:itemID="{384A81B7-CA66-B140-89BB-4ADF1FD268FF}">
+<ds:datastoreItem xmlns:ds="http://schemas.openxmlformats.org/officeDocument/2006/customXml" ds:itemID="{B5AC2223-FE5D-164F-BB0E-2FBAE208216F}">
   <ds:schemaRefs>
     <ds:schemaRef ds:uri="http://schemas.openxmlformats.org/officeDocument/2006/bibliography"/>
   </ds:schemaRefs>

</xml_diff>